<commit_message>
Added table of content
</commit_message>
<xml_diff>
--- a/docs/SFConzDesign.docx
+++ b/docs/SFConzDesign.docx
@@ -2,43 +2,680 @@
 <file path=word/document.xml><?xml version="1.0" encoding="utf-8"?>
 <w:document xmlns:ve="http://schemas.openxmlformats.org/markup-compatibility/2006" xmlns:o="urn:schemas-microsoft-com:office:office" xmlns:r="http://schemas.openxmlformats.org/officeDocument/2006/relationships" xmlns:m="http://schemas.openxmlformats.org/officeDocument/2006/math" xmlns:v="urn:schemas-microsoft-com:vml" xmlns:wp="http://schemas.openxmlformats.org/drawingml/2006/wordprocessingDrawing" xmlns:w10="urn:schemas-microsoft-com:office:word" xmlns:w="http://schemas.openxmlformats.org/wordprocessingml/2006/main" xmlns:wne="http://schemas.microsoft.com/office/word/2006/wordml">
   <w:body>
+    <w:sdt>
+      <w:sdtPr>
+        <w:id w:val="56886766"/>
+        <w:docPartObj>
+          <w:docPartGallery w:val="Table of Contents"/>
+          <w:docPartUnique/>
+        </w:docPartObj>
+      </w:sdtPr>
+      <w:sdtEndPr>
+        <w:rPr>
+          <w:rFonts w:asciiTheme="minorHAnsi" w:eastAsiaTheme="minorEastAsia" w:hAnsiTheme="minorHAnsi" w:cstheme="minorBidi"/>
+          <w:b w:val="0"/>
+          <w:bCs w:val="0"/>
+          <w:color w:val="auto"/>
+          <w:sz w:val="22"/>
+          <w:szCs w:val="22"/>
+        </w:rPr>
+      </w:sdtEndPr>
+      <w:sdtContent>
+        <w:p>
+          <w:pPr>
+            <w:pStyle w:val="TOCHeading"/>
+          </w:pPr>
+          <w:r>
+            <w:t>Contents</w:t>
+          </w:r>
+        </w:p>
+        <w:p>
+          <w:pPr>
+            <w:pStyle w:val="TOC1"/>
+            <w:tabs>
+              <w:tab w:val="right" w:leader="dot" w:pos="9350"/>
+            </w:tabs>
+            <w:rPr>
+              <w:noProof/>
+            </w:rPr>
+          </w:pPr>
+          <w:r>
+            <w:fldChar w:fldCharType="begin"/>
+          </w:r>
+          <w:r>
+            <w:instrText xml:space="preserve"> TOC \o "1-3" \h \z \u </w:instrText>
+          </w:r>
+          <w:r>
+            <w:fldChar w:fldCharType="separate"/>
+          </w:r>
+          <w:hyperlink w:anchor="_Toc66631608" w:history="1">
+            <w:r>
+              <w:rPr>
+                <w:rStyle w:val="Hyperlink"/>
+                <w:noProof/>
+              </w:rPr>
+              <w:t>Laravel 8 Auth (Registration and Login)</w:t>
+            </w:r>
+            <w:r>
+              <w:rPr>
+                <w:noProof/>
+                <w:webHidden/>
+              </w:rPr>
+              <w:tab/>
+            </w:r>
+            <w:r>
+              <w:rPr>
+                <w:noProof/>
+                <w:webHidden/>
+              </w:rPr>
+              <w:fldChar w:fldCharType="begin"/>
+            </w:r>
+            <w:r>
+              <w:rPr>
+                <w:noProof/>
+                <w:webHidden/>
+              </w:rPr>
+              <w:instrText xml:space="preserve"> PAGEREF _Toc66631608 \h </w:instrText>
+            </w:r>
+            <w:r>
+              <w:rPr>
+                <w:noProof/>
+                <w:webHidden/>
+              </w:rPr>
+            </w:r>
+            <w:r>
+              <w:rPr>
+                <w:noProof/>
+                <w:webHidden/>
+              </w:rPr>
+              <w:fldChar w:fldCharType="separate"/>
+            </w:r>
+            <w:r>
+              <w:rPr>
+                <w:noProof/>
+                <w:webHidden/>
+              </w:rPr>
+              <w:t>1</w:t>
+            </w:r>
+            <w:r>
+              <w:rPr>
+                <w:noProof/>
+                <w:webHidden/>
+              </w:rPr>
+              <w:fldChar w:fldCharType="end"/>
+            </w:r>
+          </w:hyperlink>
+        </w:p>
+        <w:p>
+          <w:pPr>
+            <w:pStyle w:val="TOC3"/>
+            <w:tabs>
+              <w:tab w:val="right" w:leader="dot" w:pos="9350"/>
+            </w:tabs>
+            <w:rPr>
+              <w:noProof/>
+            </w:rPr>
+          </w:pPr>
+          <w:hyperlink w:anchor="_Toc66631609" w:history="1">
+            <w:r>
+              <w:rPr>
+                <w:rStyle w:val="Hyperlink"/>
+                <w:rFonts w:ascii="Segoe UI" w:hAnsi="Segoe UI" w:cs="Segoe UI"/>
+                <w:noProof/>
+              </w:rPr>
+              <w:t>Laravel Auth (4 Part Series)</w:t>
+            </w:r>
+            <w:r>
+              <w:rPr>
+                <w:noProof/>
+                <w:webHidden/>
+              </w:rPr>
+              <w:tab/>
+            </w:r>
+            <w:r>
+              <w:rPr>
+                <w:noProof/>
+                <w:webHidden/>
+              </w:rPr>
+              <w:fldChar w:fldCharType="begin"/>
+            </w:r>
+            <w:r>
+              <w:rPr>
+                <w:noProof/>
+                <w:webHidden/>
+              </w:rPr>
+              <w:instrText xml:space="preserve"> PAGEREF _Toc66631609 \h </w:instrText>
+            </w:r>
+            <w:r>
+              <w:rPr>
+                <w:noProof/>
+                <w:webHidden/>
+              </w:rPr>
+            </w:r>
+            <w:r>
+              <w:rPr>
+                <w:noProof/>
+                <w:webHidden/>
+              </w:rPr>
+              <w:fldChar w:fldCharType="separate"/>
+            </w:r>
+            <w:r>
+              <w:rPr>
+                <w:noProof/>
+                <w:webHidden/>
+              </w:rPr>
+              <w:t>1</w:t>
+            </w:r>
+            <w:r>
+              <w:rPr>
+                <w:noProof/>
+                <w:webHidden/>
+              </w:rPr>
+              <w:fldChar w:fldCharType="end"/>
+            </w:r>
+          </w:hyperlink>
+        </w:p>
+        <w:p>
+          <w:pPr>
+            <w:pStyle w:val="TOC3"/>
+            <w:tabs>
+              <w:tab w:val="right" w:leader="dot" w:pos="9350"/>
+            </w:tabs>
+            <w:rPr>
+              <w:noProof/>
+            </w:rPr>
+          </w:pPr>
+          <w:hyperlink w:anchor="_Toc66631610" w:history="1">
+            <w:r>
+              <w:rPr>
+                <w:rStyle w:val="Hyperlink"/>
+                <w:rFonts w:ascii="var(--ff-sans-serif)" w:hAnsi="var(--ff-sans-serif)" w:cs="Segoe UI"/>
+                <w:noProof/>
+              </w:rPr>
+              <w:t>Step 1: Install a new Laravel app</w:t>
+            </w:r>
+            <w:r>
+              <w:rPr>
+                <w:noProof/>
+                <w:webHidden/>
+              </w:rPr>
+              <w:tab/>
+            </w:r>
+            <w:r>
+              <w:rPr>
+                <w:noProof/>
+                <w:webHidden/>
+              </w:rPr>
+              <w:fldChar w:fldCharType="begin"/>
+            </w:r>
+            <w:r>
+              <w:rPr>
+                <w:noProof/>
+                <w:webHidden/>
+              </w:rPr>
+              <w:instrText xml:space="preserve"> PAGEREF _Toc66631610 \h </w:instrText>
+            </w:r>
+            <w:r>
+              <w:rPr>
+                <w:noProof/>
+                <w:webHidden/>
+              </w:rPr>
+            </w:r>
+            <w:r>
+              <w:rPr>
+                <w:noProof/>
+                <w:webHidden/>
+              </w:rPr>
+              <w:fldChar w:fldCharType="separate"/>
+            </w:r>
+            <w:r>
+              <w:rPr>
+                <w:noProof/>
+                <w:webHidden/>
+              </w:rPr>
+              <w:t>1</w:t>
+            </w:r>
+            <w:r>
+              <w:rPr>
+                <w:noProof/>
+                <w:webHidden/>
+              </w:rPr>
+              <w:fldChar w:fldCharType="end"/>
+            </w:r>
+          </w:hyperlink>
+        </w:p>
+        <w:p>
+          <w:pPr>
+            <w:pStyle w:val="TOC3"/>
+            <w:tabs>
+              <w:tab w:val="right" w:leader="dot" w:pos="9350"/>
+            </w:tabs>
+            <w:rPr>
+              <w:noProof/>
+            </w:rPr>
+          </w:pPr>
+          <w:hyperlink w:anchor="_Toc66631611" w:history="1">
+            <w:r>
+              <w:rPr>
+                <w:rStyle w:val="Hyperlink"/>
+                <w:rFonts w:ascii="var(--ff-sans-serif)" w:hAnsi="var(--ff-sans-serif)" w:cs="Segoe UI"/>
+                <w:noProof/>
+              </w:rPr>
+              <w:t>Step 2: Database Setup</w:t>
+            </w:r>
+            <w:r>
+              <w:rPr>
+                <w:noProof/>
+                <w:webHidden/>
+              </w:rPr>
+              <w:tab/>
+            </w:r>
+            <w:r>
+              <w:rPr>
+                <w:noProof/>
+                <w:webHidden/>
+              </w:rPr>
+              <w:fldChar w:fldCharType="begin"/>
+            </w:r>
+            <w:r>
+              <w:rPr>
+                <w:noProof/>
+                <w:webHidden/>
+              </w:rPr>
+              <w:instrText xml:space="preserve"> PAGEREF _Toc66631611 \h </w:instrText>
+            </w:r>
+            <w:r>
+              <w:rPr>
+                <w:noProof/>
+                <w:webHidden/>
+              </w:rPr>
+            </w:r>
+            <w:r>
+              <w:rPr>
+                <w:noProof/>
+                <w:webHidden/>
+              </w:rPr>
+              <w:fldChar w:fldCharType="separate"/>
+            </w:r>
+            <w:r>
+              <w:rPr>
+                <w:noProof/>
+                <w:webHidden/>
+              </w:rPr>
+              <w:t>2</w:t>
+            </w:r>
+            <w:r>
+              <w:rPr>
+                <w:noProof/>
+                <w:webHidden/>
+              </w:rPr>
+              <w:fldChar w:fldCharType="end"/>
+            </w:r>
+          </w:hyperlink>
+        </w:p>
+        <w:p>
+          <w:pPr>
+            <w:pStyle w:val="TOC3"/>
+            <w:tabs>
+              <w:tab w:val="right" w:leader="dot" w:pos="9350"/>
+            </w:tabs>
+            <w:rPr>
+              <w:noProof/>
+            </w:rPr>
+          </w:pPr>
+          <w:hyperlink w:anchor="_Toc66631612" w:history="1">
+            <w:r>
+              <w:rPr>
+                <w:rStyle w:val="Hyperlink"/>
+                <w:rFonts w:ascii="var(--ff-sans-serif)" w:hAnsi="var(--ff-sans-serif)" w:cs="Segoe UI"/>
+                <w:noProof/>
+              </w:rPr>
+              <w:t>Step 3: Migration</w:t>
+            </w:r>
+            <w:r>
+              <w:rPr>
+                <w:noProof/>
+                <w:webHidden/>
+              </w:rPr>
+              <w:tab/>
+            </w:r>
+            <w:r>
+              <w:rPr>
+                <w:noProof/>
+                <w:webHidden/>
+              </w:rPr>
+              <w:fldChar w:fldCharType="begin"/>
+            </w:r>
+            <w:r>
+              <w:rPr>
+                <w:noProof/>
+                <w:webHidden/>
+              </w:rPr>
+              <w:instrText xml:space="preserve"> PAGEREF _Toc66631612 \h </w:instrText>
+            </w:r>
+            <w:r>
+              <w:rPr>
+                <w:noProof/>
+                <w:webHidden/>
+              </w:rPr>
+            </w:r>
+            <w:r>
+              <w:rPr>
+                <w:noProof/>
+                <w:webHidden/>
+              </w:rPr>
+              <w:fldChar w:fldCharType="separate"/>
+            </w:r>
+            <w:r>
+              <w:rPr>
+                <w:noProof/>
+                <w:webHidden/>
+              </w:rPr>
+              <w:t>4</w:t>
+            </w:r>
+            <w:r>
+              <w:rPr>
+                <w:noProof/>
+                <w:webHidden/>
+              </w:rPr>
+              <w:fldChar w:fldCharType="end"/>
+            </w:r>
+          </w:hyperlink>
+        </w:p>
+        <w:p>
+          <w:pPr>
+            <w:pStyle w:val="TOC3"/>
+            <w:tabs>
+              <w:tab w:val="right" w:leader="dot" w:pos="9350"/>
+            </w:tabs>
+            <w:rPr>
+              <w:noProof/>
+            </w:rPr>
+          </w:pPr>
+          <w:hyperlink w:anchor="_Toc66631613" w:history="1">
+            <w:r>
+              <w:rPr>
+                <w:rStyle w:val="Hyperlink"/>
+                <w:rFonts w:ascii="var(--ff-sans-serif)" w:hAnsi="var(--ff-sans-serif)" w:cs="Segoe UI"/>
+                <w:noProof/>
+              </w:rPr>
+              <w:t>Step 4: install Jetstream</w:t>
+            </w:r>
+            <w:r>
+              <w:rPr>
+                <w:noProof/>
+                <w:webHidden/>
+              </w:rPr>
+              <w:tab/>
+            </w:r>
+            <w:r>
+              <w:rPr>
+                <w:noProof/>
+                <w:webHidden/>
+              </w:rPr>
+              <w:fldChar w:fldCharType="begin"/>
+            </w:r>
+            <w:r>
+              <w:rPr>
+                <w:noProof/>
+                <w:webHidden/>
+              </w:rPr>
+              <w:instrText xml:space="preserve"> PAGEREF _Toc66631613 \h </w:instrText>
+            </w:r>
+            <w:r>
+              <w:rPr>
+                <w:noProof/>
+                <w:webHidden/>
+              </w:rPr>
+            </w:r>
+            <w:r>
+              <w:rPr>
+                <w:noProof/>
+                <w:webHidden/>
+              </w:rPr>
+              <w:fldChar w:fldCharType="separate"/>
+            </w:r>
+            <w:r>
+              <w:rPr>
+                <w:noProof/>
+                <w:webHidden/>
+              </w:rPr>
+              <w:t>4</w:t>
+            </w:r>
+            <w:r>
+              <w:rPr>
+                <w:noProof/>
+                <w:webHidden/>
+              </w:rPr>
+              <w:fldChar w:fldCharType="end"/>
+            </w:r>
+          </w:hyperlink>
+        </w:p>
+        <w:p>
+          <w:pPr>
+            <w:pStyle w:val="TOC3"/>
+            <w:tabs>
+              <w:tab w:val="right" w:leader="dot" w:pos="9350"/>
+            </w:tabs>
+            <w:rPr>
+              <w:noProof/>
+            </w:rPr>
+          </w:pPr>
+          <w:hyperlink w:anchor="_Toc66631614" w:history="1">
+            <w:r>
+              <w:rPr>
+                <w:rStyle w:val="Hyperlink"/>
+                <w:rFonts w:ascii="var(--ff-sans-serif)" w:hAnsi="var(--ff-sans-serif)" w:cs="Segoe UI"/>
+                <w:noProof/>
+              </w:rPr>
+              <w:t>Step 5: Install livewire or inertia</w:t>
+            </w:r>
+            <w:r>
+              <w:rPr>
+                <w:noProof/>
+                <w:webHidden/>
+              </w:rPr>
+              <w:tab/>
+            </w:r>
+            <w:r>
+              <w:rPr>
+                <w:noProof/>
+                <w:webHidden/>
+              </w:rPr>
+              <w:fldChar w:fldCharType="begin"/>
+            </w:r>
+            <w:r>
+              <w:rPr>
+                <w:noProof/>
+                <w:webHidden/>
+              </w:rPr>
+              <w:instrText xml:space="preserve"> PAGEREF _Toc66631614 \h </w:instrText>
+            </w:r>
+            <w:r>
+              <w:rPr>
+                <w:noProof/>
+                <w:webHidden/>
+              </w:rPr>
+            </w:r>
+            <w:r>
+              <w:rPr>
+                <w:noProof/>
+                <w:webHidden/>
+              </w:rPr>
+              <w:fldChar w:fldCharType="separate"/>
+            </w:r>
+            <w:r>
+              <w:rPr>
+                <w:noProof/>
+                <w:webHidden/>
+              </w:rPr>
+              <w:t>5</w:t>
+            </w:r>
+            <w:r>
+              <w:rPr>
+                <w:noProof/>
+                <w:webHidden/>
+              </w:rPr>
+              <w:fldChar w:fldCharType="end"/>
+            </w:r>
+          </w:hyperlink>
+        </w:p>
+        <w:p>
+          <w:pPr>
+            <w:pStyle w:val="TOC3"/>
+            <w:tabs>
+              <w:tab w:val="right" w:leader="dot" w:pos="9350"/>
+            </w:tabs>
+            <w:rPr>
+              <w:noProof/>
+            </w:rPr>
+          </w:pPr>
+          <w:hyperlink w:anchor="_Toc66631615" w:history="1">
+            <w:r>
+              <w:rPr>
+                <w:rStyle w:val="Hyperlink"/>
+                <w:rFonts w:ascii="var(--ff-sans-serif)" w:hAnsi="var(--ff-sans-serif)" w:cs="Segoe UI"/>
+                <w:noProof/>
+              </w:rPr>
+              <w:t>Step 5: Migrate the new table that is created</w:t>
+            </w:r>
+            <w:r>
+              <w:rPr>
+                <w:noProof/>
+                <w:webHidden/>
+              </w:rPr>
+              <w:tab/>
+            </w:r>
+            <w:r>
+              <w:rPr>
+                <w:noProof/>
+                <w:webHidden/>
+              </w:rPr>
+              <w:fldChar w:fldCharType="begin"/>
+            </w:r>
+            <w:r>
+              <w:rPr>
+                <w:noProof/>
+                <w:webHidden/>
+              </w:rPr>
+              <w:instrText xml:space="preserve"> PAGEREF _Toc66631615 \h </w:instrText>
+            </w:r>
+            <w:r>
+              <w:rPr>
+                <w:noProof/>
+                <w:webHidden/>
+              </w:rPr>
+            </w:r>
+            <w:r>
+              <w:rPr>
+                <w:noProof/>
+                <w:webHidden/>
+              </w:rPr>
+              <w:fldChar w:fldCharType="separate"/>
+            </w:r>
+            <w:r>
+              <w:rPr>
+                <w:noProof/>
+                <w:webHidden/>
+              </w:rPr>
+              <w:t>7</w:t>
+            </w:r>
+            <w:r>
+              <w:rPr>
+                <w:noProof/>
+                <w:webHidden/>
+              </w:rPr>
+              <w:fldChar w:fldCharType="end"/>
+            </w:r>
+          </w:hyperlink>
+        </w:p>
+        <w:p>
+          <w:pPr>
+            <w:pStyle w:val="TOC3"/>
+            <w:tabs>
+              <w:tab w:val="right" w:leader="dot" w:pos="9350"/>
+            </w:tabs>
+            <w:rPr>
+              <w:noProof/>
+            </w:rPr>
+          </w:pPr>
+          <w:hyperlink w:anchor="_Toc66631616" w:history="1">
+            <w:r>
+              <w:rPr>
+                <w:rStyle w:val="Hyperlink"/>
+                <w:rFonts w:ascii="Segoe UI" w:hAnsi="Segoe UI" w:cs="Segoe UI"/>
+                <w:noProof/>
+              </w:rPr>
+              <w:t>Laravel Auth (4 Part Series)</w:t>
+            </w:r>
+            <w:r>
+              <w:rPr>
+                <w:noProof/>
+                <w:webHidden/>
+              </w:rPr>
+              <w:tab/>
+            </w:r>
+            <w:r>
+              <w:rPr>
+                <w:noProof/>
+                <w:webHidden/>
+              </w:rPr>
+              <w:fldChar w:fldCharType="begin"/>
+            </w:r>
+            <w:r>
+              <w:rPr>
+                <w:noProof/>
+                <w:webHidden/>
+              </w:rPr>
+              <w:instrText xml:space="preserve"> PAGEREF _Toc66631616 \h </w:instrText>
+            </w:r>
+            <w:r>
+              <w:rPr>
+                <w:noProof/>
+                <w:webHidden/>
+              </w:rPr>
+            </w:r>
+            <w:r>
+              <w:rPr>
+                <w:noProof/>
+                <w:webHidden/>
+              </w:rPr>
+              <w:fldChar w:fldCharType="separate"/>
+            </w:r>
+            <w:r>
+              <w:rPr>
+                <w:noProof/>
+                <w:webHidden/>
+              </w:rPr>
+              <w:t>15</w:t>
+            </w:r>
+            <w:r>
+              <w:rPr>
+                <w:noProof/>
+                <w:webHidden/>
+              </w:rPr>
+              <w:fldChar w:fldCharType="end"/>
+            </w:r>
+          </w:hyperlink>
+        </w:p>
+        <w:p>
+          <w:r>
+            <w:fldChar w:fldCharType="end"/>
+          </w:r>
+        </w:p>
+      </w:sdtContent>
+    </w:sdt>
+    <w:p/>
+    <w:p/>
     <w:p>
-      <w:r>
-        <w:fldChar w:fldCharType="begin"/>
-      </w:r>
-      <w:r>
-        <w:instrText xml:space="preserve"> HYPERLINK "</w:instrText>
-      </w:r>
-      <w:r>
-        <w:instrText>https://dev.to/kingsconsult/laravel-8-auth-registration-and-login-32jl</w:instrText>
-      </w:r>
-      <w:r>
-        <w:instrText xml:space="preserve">" </w:instrText>
-      </w:r>
-      <w:r>
-        <w:fldChar w:fldCharType="separate"/>
-      </w:r>
-      <w:r>
-        <w:rPr>
-          <w:rStyle w:val="Hyperlink"/>
-        </w:rPr>
-        <w:t>https://dev.to/kingsconsult/laravel</w:t>
-      </w:r>
-      <w:r>
-        <w:rPr>
-          <w:rStyle w:val="Hyperlink"/>
-        </w:rPr>
-        <w:t>-</w:t>
-      </w:r>
-      <w:r>
-        <w:rPr>
-          <w:rStyle w:val="Hyperlink"/>
-        </w:rPr>
-        <w:t>8-auth-registration-and-login-32jl</w:t>
-      </w:r>
-      <w:r>
-        <w:fldChar w:fldCharType="end"/>
-      </w:r>
+      <w:hyperlink r:id="rId6" w:history="1">
+        <w:r>
+          <w:rPr>
+            <w:rStyle w:val="Hyperlink"/>
+          </w:rPr>
+          <w:t>https://dev.to/kingsconsult/laravel-8-auth-registration-and-login-32jl</w:t>
+        </w:r>
+      </w:hyperlink>
     </w:p>
     <w:p/>
     <w:p>
@@ -46,6 +683,7 @@
         <w:pStyle w:val="Heading1"/>
         <w:spacing w:before="0" w:beforeAutospacing="0"/>
       </w:pPr>
+      <w:bookmarkStart w:id="0" w:name="_Toc66631608"/>
       <w:proofErr w:type="spellStart"/>
       <w:r>
         <w:t>Laravel</w:t>
@@ -54,9 +692,10 @@
       <w:r>
         <w:t xml:space="preserve"> 8 Auth (Registration and Login)</w:t>
       </w:r>
+      <w:bookmarkEnd w:id="0"/>
     </w:p>
     <w:p>
-      <w:hyperlink r:id="rId5" w:history="1">
+      <w:hyperlink r:id="rId7" w:history="1">
         <w:r>
           <w:rPr>
             <w:rStyle w:val="crayons-tagprefix"/>
@@ -80,7 +719,7 @@
       <w:r>
         <w:t> </w:t>
       </w:r>
-      <w:hyperlink r:id="rId6" w:history="1">
+      <w:hyperlink r:id="rId8" w:history="1">
         <w:r>
           <w:rPr>
             <w:rStyle w:val="crayons-tagprefix"/>
@@ -104,7 +743,7 @@
       <w:r>
         <w:t> </w:t>
       </w:r>
-      <w:hyperlink r:id="rId7" w:history="1">
+      <w:hyperlink r:id="rId9" w:history="1">
         <w:r>
           <w:rPr>
             <w:rStyle w:val="crayons-tagprefix"/>
@@ -128,7 +767,7 @@
       <w:r>
         <w:t> </w:t>
       </w:r>
-      <w:hyperlink r:id="rId8" w:history="1">
+      <w:hyperlink r:id="rId10" w:history="1">
         <w:r>
           <w:rPr>
             <w:rStyle w:val="crayons-tagprefix"/>
@@ -151,7 +790,7 @@
       </w:hyperlink>
     </w:p>
     <w:p>
-      <w:hyperlink r:id="rId9" w:history="1">
+      <w:hyperlink r:id="rId11" w:history="1">
         <w:r>
           <w:rPr>
             <w:noProof/>
@@ -175,7 +814,7 @@
                       </pic:cNvPicPr>
                     </pic:nvPicPr>
                     <pic:blipFill>
-                      <a:blip r:embed="rId10"/>
+                      <a:blip r:embed="rId12"/>
                       <a:srcRect/>
                       <a:stretch>
                         <a:fillRect/>
@@ -265,7 +904,8 @@
           <w:color w:val="08090A"/>
         </w:rPr>
       </w:pPr>
-      <w:hyperlink r:id="rId11" w:history="1">
+      <w:hyperlink r:id="rId13" w:history="1">
+        <w:bookmarkStart w:id="1" w:name="_Toc66631609"/>
         <w:proofErr w:type="spellStart"/>
         <w:r>
           <w:rPr>
@@ -284,6 +924,7 @@
           </w:rPr>
           <w:t xml:space="preserve"> Auth (4 Part Series)</w:t>
         </w:r>
+        <w:bookmarkEnd w:id="1"/>
       </w:hyperlink>
     </w:p>
     <w:p>
@@ -295,7 +936,7 @@
           <w:szCs w:val="19"/>
         </w:rPr>
       </w:pPr>
-      <w:hyperlink r:id="rId12" w:tooltip="Published Sep 17 '20" w:history="1">
+      <w:hyperlink r:id="rId14" w:tooltip="Published Sep 17 '20" w:history="1">
         <w:r>
           <w:rPr>
             <w:rStyle w:val="series-switchernum"/>
@@ -317,7 +958,7 @@
           <w:t>Laravel 8 Auth (Registration and Login)</w:t>
         </w:r>
       </w:hyperlink>
-      <w:hyperlink r:id="rId13" w:tooltip="Published Nov 14 '20" w:history="1">
+      <w:hyperlink r:id="rId15" w:tooltip="Published Nov 14 '20" w:history="1">
         <w:r>
           <w:rPr>
             <w:rStyle w:val="series-switchernum"/>
@@ -383,7 +1024,7 @@
           <w:t xml:space="preserve"> Breeze</w:t>
         </w:r>
       </w:hyperlink>
-      <w:hyperlink r:id="rId14" w:tooltip="Published Dec 10 '20" w:history="1">
+      <w:hyperlink r:id="rId16" w:tooltip="Published Dec 10 '20" w:history="1">
         <w:r>
           <w:rPr>
             <w:rStyle w:val="series-switchernum"/>
@@ -449,7 +1090,7 @@
           <w:t xml:space="preserve"> Breeze Registration and Login)</w:t>
         </w:r>
       </w:hyperlink>
-      <w:hyperlink r:id="rId15" w:tooltip="Published Dec 17 '20" w:history="1">
+      <w:hyperlink r:id="rId17" w:tooltip="Published Dec 17 '20" w:history="1">
         <w:r>
           <w:rPr>
             <w:rStyle w:val="series-switchernum"/>
@@ -886,7 +1527,17 @@
           <w:sz w:val="19"/>
           <w:szCs w:val="19"/>
         </w:rPr>
-        <w:t xml:space="preserve"> 8, there is a major change in that area in the sense that many things are introduced and a lot of configurations have been done to get you started and not minding the boilerplate of your application, one of those changes is the introduction of </w:t>
+        <w:t xml:space="preserve"> 8, there is a major change in that area in the sense that many things are introduced and a lot of configurations have been done to get you started and not minding the boilerplate of your application, one of those changes is the </w:t>
+      </w:r>
+      <w:r>
+        <w:rPr>
+          <w:rFonts w:ascii="var(--content-font-family)" w:hAnsi="var(--content-font-family)" w:cs="Segoe UI"/>
+          <w:color w:val="08090A"/>
+          <w:sz w:val="19"/>
+          <w:szCs w:val="19"/>
+        </w:rPr>
+        <w:lastRenderedPageBreak/>
+        <w:t xml:space="preserve">introduction of </w:t>
       </w:r>
       <w:proofErr w:type="spellStart"/>
       <w:r>
@@ -1019,7 +1670,7 @@
         </w:rPr>
         <w:t>Click on my </w:t>
       </w:r>
-      <w:hyperlink r:id="rId16" w:history="1">
+      <w:hyperlink r:id="rId18" w:history="1">
         <w:r>
           <w:rPr>
             <w:rStyle w:val="Hyperlink"/>
@@ -1090,8 +1741,9 @@
           <w:szCs w:val="24"/>
         </w:rPr>
       </w:pPr>
-      <w:bookmarkStart w:id="0" w:name="step-1-install-a-new-laravel-app"/>
-      <w:bookmarkEnd w:id="0"/>
+      <w:bookmarkStart w:id="2" w:name="step-1-install-a-new-laravel-app"/>
+      <w:bookmarkStart w:id="3" w:name="_Toc66631610"/>
+      <w:bookmarkEnd w:id="2"/>
       <w:r>
         <w:rPr>
           <w:rStyle w:val="Strong"/>
@@ -1130,6 +1782,7 @@
         </w:rPr>
         <w:t xml:space="preserve"> app</w:t>
       </w:r>
+      <w:bookmarkEnd w:id="3"/>
     </w:p>
     <w:p>
       <w:pPr>
@@ -1623,8 +2276,9 @@
           <w:szCs w:val="24"/>
         </w:rPr>
       </w:pPr>
-      <w:bookmarkStart w:id="1" w:name="step-2-database-setup"/>
-      <w:bookmarkEnd w:id="1"/>
+      <w:bookmarkStart w:id="4" w:name="step-2-database-setup"/>
+      <w:bookmarkStart w:id="5" w:name="_Toc66631611"/>
+      <w:bookmarkEnd w:id="4"/>
       <w:r>
         <w:rPr>
           <w:rStyle w:val="Strong"/>
@@ -1637,6 +2291,7 @@
         </w:rPr>
         <w:t>Step 2: Database Setup</w:t>
       </w:r>
+      <w:bookmarkEnd w:id="5"/>
     </w:p>
     <w:p>
       <w:pPr>
@@ -1655,7 +2310,6 @@
           <w:sz w:val="19"/>
           <w:szCs w:val="19"/>
         </w:rPr>
-        <w:lastRenderedPageBreak/>
         <w:t>Open the .</w:t>
       </w:r>
       <w:proofErr w:type="spellStart"/>
@@ -1702,7 +2356,7 @@
             <wp:extent cx="3406140" cy="1554480"/>
             <wp:effectExtent l="19050" t="0" r="3810" b="0"/>
             <wp:docPr id="3" name="Picture 3" descr=".env file">
-              <a:hlinkClick xmlns:a="http://schemas.openxmlformats.org/drawingml/2006/main" r:id="rId17"/>
+              <a:hlinkClick xmlns:a="http://schemas.openxmlformats.org/drawingml/2006/main" r:id="rId19"/>
             </wp:docPr>
             <wp:cNvGraphicFramePr>
               <a:graphicFrameLocks xmlns:a="http://schemas.openxmlformats.org/drawingml/2006/main" noChangeAspect="1"/>
@@ -1712,14 +2366,14 @@
                 <pic:pic xmlns:pic="http://schemas.openxmlformats.org/drawingml/2006/picture">
                   <pic:nvPicPr>
                     <pic:cNvPr id="0" name="Picture 3" descr=".env file">
-                      <a:hlinkClick r:id="rId17"/>
+                      <a:hlinkClick r:id="rId19"/>
                     </pic:cNvPr>
                     <pic:cNvPicPr>
                       <a:picLocks noChangeAspect="1" noChangeArrowheads="1"/>
                     </pic:cNvPicPr>
                   </pic:nvPicPr>
                   <pic:blipFill>
-                    <a:blip r:embed="rId18"/>
+                    <a:blip r:embed="rId20"/>
                     <a:srcRect/>
                     <a:stretch>
                       <a:fillRect/>
@@ -1974,7 +2628,7 @@
             <wp:extent cx="8183880" cy="7840980"/>
             <wp:effectExtent l="19050" t="0" r="7620" b="0"/>
             <wp:docPr id="4" name="Picture 4" descr="AppServiceProvider file">
-              <a:hlinkClick xmlns:a="http://schemas.openxmlformats.org/drawingml/2006/main" r:id="rId19"/>
+              <a:hlinkClick xmlns:a="http://schemas.openxmlformats.org/drawingml/2006/main" r:id="rId21"/>
             </wp:docPr>
             <wp:cNvGraphicFramePr>
               <a:graphicFrameLocks xmlns:a="http://schemas.openxmlformats.org/drawingml/2006/main" noChangeAspect="1"/>
@@ -1984,14 +2638,14 @@
                 <pic:pic xmlns:pic="http://schemas.openxmlformats.org/drawingml/2006/picture">
                   <pic:nvPicPr>
                     <pic:cNvPr id="0" name="Picture 4" descr="AppServiceProvider file">
-                      <a:hlinkClick r:id="rId19"/>
+                      <a:hlinkClick r:id="rId21"/>
                     </pic:cNvPr>
                     <pic:cNvPicPr>
                       <a:picLocks noChangeAspect="1" noChangeArrowheads="1"/>
                     </pic:cNvPicPr>
                   </pic:nvPicPr>
                   <pic:blipFill>
-                    <a:blip r:embed="rId20"/>
+                    <a:blip r:embed="rId22"/>
                     <a:srcRect/>
                     <a:stretch>
                       <a:fillRect/>
@@ -2030,8 +2684,9 @@
           <w:szCs w:val="24"/>
         </w:rPr>
       </w:pPr>
-      <w:bookmarkStart w:id="2" w:name="step-3-migration"/>
-      <w:bookmarkEnd w:id="2"/>
+      <w:bookmarkStart w:id="6" w:name="step-3-migration"/>
+      <w:bookmarkStart w:id="7" w:name="_Toc66631612"/>
+      <w:bookmarkEnd w:id="6"/>
       <w:r>
         <w:rPr>
           <w:rStyle w:val="Strong"/>
@@ -2045,6 +2700,7 @@
         <w:lastRenderedPageBreak/>
         <w:t>Step 3: Migration</w:t>
       </w:r>
+      <w:bookmarkEnd w:id="7"/>
     </w:p>
     <w:p>
       <w:pPr>
@@ -2102,7 +2758,7 @@
             <wp:extent cx="6896100" cy="2293620"/>
             <wp:effectExtent l="19050" t="0" r="0" b="0"/>
             <wp:docPr id="5" name="Picture 5" descr="migration file">
-              <a:hlinkClick xmlns:a="http://schemas.openxmlformats.org/drawingml/2006/main" r:id="rId21"/>
+              <a:hlinkClick xmlns:a="http://schemas.openxmlformats.org/drawingml/2006/main" r:id="rId23"/>
             </wp:docPr>
             <wp:cNvGraphicFramePr>
               <a:graphicFrameLocks xmlns:a="http://schemas.openxmlformats.org/drawingml/2006/main" noChangeAspect="1"/>
@@ -2112,14 +2768,14 @@
                 <pic:pic xmlns:pic="http://schemas.openxmlformats.org/drawingml/2006/picture">
                   <pic:nvPicPr>
                     <pic:cNvPr id="0" name="Picture 5" descr="migration file">
-                      <a:hlinkClick r:id="rId21"/>
+                      <a:hlinkClick r:id="rId23"/>
                     </pic:cNvPr>
                     <pic:cNvPicPr>
                       <a:picLocks noChangeAspect="1" noChangeArrowheads="1"/>
                     </pic:cNvPicPr>
                   </pic:nvPicPr>
                   <pic:blipFill>
-                    <a:blip r:embed="rId22"/>
+                    <a:blip r:embed="rId24"/>
                     <a:srcRect/>
                     <a:stretch>
                       <a:fillRect/>
@@ -2158,8 +2814,9 @@
           <w:szCs w:val="24"/>
         </w:rPr>
       </w:pPr>
-      <w:bookmarkStart w:id="3" w:name="step-4-install-jetstream"/>
-      <w:bookmarkEnd w:id="3"/>
+      <w:bookmarkStart w:id="8" w:name="step-4-install-jetstream"/>
+      <w:bookmarkStart w:id="9" w:name="_Toc66631613"/>
+      <w:bookmarkEnd w:id="8"/>
       <w:r>
         <w:rPr>
           <w:rStyle w:val="Strong"/>
@@ -2185,6 +2842,7 @@
         </w:rPr>
         <w:t>Jetstream</w:t>
       </w:r>
+      <w:bookmarkEnd w:id="9"/>
       <w:proofErr w:type="spellEnd"/>
     </w:p>
     <w:p>
@@ -2273,7 +2931,7 @@
             <wp:extent cx="7688580" cy="7002780"/>
             <wp:effectExtent l="19050" t="0" r="7620" b="0"/>
             <wp:docPr id="6" name="Picture 6" descr="Installing Jetstream">
-              <a:hlinkClick xmlns:a="http://schemas.openxmlformats.org/drawingml/2006/main" r:id="rId23"/>
+              <a:hlinkClick xmlns:a="http://schemas.openxmlformats.org/drawingml/2006/main" r:id="rId25"/>
             </wp:docPr>
             <wp:cNvGraphicFramePr>
               <a:graphicFrameLocks xmlns:a="http://schemas.openxmlformats.org/drawingml/2006/main" noChangeAspect="1"/>
@@ -2283,14 +2941,14 @@
                 <pic:pic xmlns:pic="http://schemas.openxmlformats.org/drawingml/2006/picture">
                   <pic:nvPicPr>
                     <pic:cNvPr id="0" name="Picture 6" descr="Installing Jetstream">
-                      <a:hlinkClick r:id="rId23"/>
+                      <a:hlinkClick r:id="rId25"/>
                     </pic:cNvPr>
                     <pic:cNvPicPr>
                       <a:picLocks noChangeAspect="1" noChangeArrowheads="1"/>
                     </pic:cNvPicPr>
                   </pic:nvPicPr>
                   <pic:blipFill>
-                    <a:blip r:embed="rId24"/>
+                    <a:blip r:embed="rId26"/>
                     <a:srcRect/>
                     <a:stretch>
                       <a:fillRect/>
@@ -2378,8 +3036,9 @@
           <w:szCs w:val="24"/>
         </w:rPr>
       </w:pPr>
-      <w:bookmarkStart w:id="4" w:name="step-5-install-livewire-or-inertia"/>
-      <w:bookmarkEnd w:id="4"/>
+      <w:bookmarkStart w:id="10" w:name="step-5-install-livewire-or-inertia"/>
+      <w:bookmarkStart w:id="11" w:name="_Toc66631614"/>
+      <w:bookmarkEnd w:id="10"/>
       <w:r>
         <w:rPr>
           <w:rStyle w:val="Strong"/>
@@ -2392,6 +3051,7 @@
         </w:rPr>
         <w:t>Step 5: Install livewire or inertia</w:t>
       </w:r>
+      <w:bookmarkEnd w:id="11"/>
     </w:p>
     <w:p>
       <w:pPr>
@@ -2510,7 +3170,7 @@
             <wp:extent cx="8168640" cy="7223760"/>
             <wp:effectExtent l="19050" t="0" r="3810" b="0"/>
             <wp:docPr id="7" name="Picture 7" descr="Installing Livewire">
-              <a:hlinkClick xmlns:a="http://schemas.openxmlformats.org/drawingml/2006/main" r:id="rId25"/>
+              <a:hlinkClick xmlns:a="http://schemas.openxmlformats.org/drawingml/2006/main" r:id="rId27"/>
             </wp:docPr>
             <wp:cNvGraphicFramePr>
               <a:graphicFrameLocks xmlns:a="http://schemas.openxmlformats.org/drawingml/2006/main" noChangeAspect="1"/>
@@ -2520,14 +3180,14 @@
                 <pic:pic xmlns:pic="http://schemas.openxmlformats.org/drawingml/2006/picture">
                   <pic:nvPicPr>
                     <pic:cNvPr id="0" name="Picture 7" descr="Installing Livewire">
-                      <a:hlinkClick r:id="rId25"/>
+                      <a:hlinkClick r:id="rId27"/>
                     </pic:cNvPr>
                     <pic:cNvPicPr>
                       <a:picLocks noChangeAspect="1" noChangeArrowheads="1"/>
                     </pic:cNvPicPr>
                   </pic:nvPicPr>
                   <pic:blipFill>
-                    <a:blip r:embed="rId26"/>
+                    <a:blip r:embed="rId28"/>
                     <a:srcRect/>
                     <a:stretch>
                       <a:fillRect/>
@@ -2699,7 +3359,7 @@
             <wp:extent cx="8382000" cy="4617720"/>
             <wp:effectExtent l="19050" t="0" r="0" b="0"/>
             <wp:docPr id="8" name="Picture 8" descr="Laravel Notification">
-              <a:hlinkClick xmlns:a="http://schemas.openxmlformats.org/drawingml/2006/main" r:id="rId27"/>
+              <a:hlinkClick xmlns:a="http://schemas.openxmlformats.org/drawingml/2006/main" r:id="rId29"/>
             </wp:docPr>
             <wp:cNvGraphicFramePr>
               <a:graphicFrameLocks xmlns:a="http://schemas.openxmlformats.org/drawingml/2006/main" noChangeAspect="1"/>
@@ -2709,14 +3369,14 @@
                 <pic:pic xmlns:pic="http://schemas.openxmlformats.org/drawingml/2006/picture">
                   <pic:nvPicPr>
                     <pic:cNvPr id="0" name="Picture 8" descr="Laravel Notification">
-                      <a:hlinkClick r:id="rId27"/>
+                      <a:hlinkClick r:id="rId29"/>
                     </pic:cNvPr>
                     <pic:cNvPicPr>
                       <a:picLocks noChangeAspect="1" noChangeArrowheads="1"/>
                     </pic:cNvPicPr>
                   </pic:nvPicPr>
                   <pic:blipFill>
-                    <a:blip r:embed="rId28"/>
+                    <a:blip r:embed="rId30"/>
                     <a:srcRect/>
                     <a:stretch>
                       <a:fillRect/>
@@ -2755,8 +3415,9 @@
           <w:szCs w:val="24"/>
         </w:rPr>
       </w:pPr>
-      <w:bookmarkStart w:id="5" w:name="step-5-migrate-the-new-table-that-is-cre"/>
-      <w:bookmarkEnd w:id="5"/>
+      <w:bookmarkStart w:id="12" w:name="step-5-migrate-the-new-table-that-is-cre"/>
+      <w:bookmarkStart w:id="13" w:name="_Toc66631615"/>
+      <w:bookmarkEnd w:id="12"/>
       <w:r>
         <w:rPr>
           <w:rStyle w:val="Strong"/>
@@ -2769,6 +3430,7 @@
         </w:rPr>
         <w:t>Step 5: Migrate the new table that is created</w:t>
       </w:r>
+      <w:bookmarkEnd w:id="13"/>
     </w:p>
     <w:p>
       <w:pPr>
@@ -2827,7 +3489,7 @@
             <wp:extent cx="6858000" cy="2887980"/>
             <wp:effectExtent l="19050" t="0" r="0" b="0"/>
             <wp:docPr id="9" name="Picture 9" descr="migration Command">
-              <a:hlinkClick xmlns:a="http://schemas.openxmlformats.org/drawingml/2006/main" r:id="rId29"/>
+              <a:hlinkClick xmlns:a="http://schemas.openxmlformats.org/drawingml/2006/main" r:id="rId31"/>
             </wp:docPr>
             <wp:cNvGraphicFramePr>
               <a:graphicFrameLocks xmlns:a="http://schemas.openxmlformats.org/drawingml/2006/main" noChangeAspect="1"/>
@@ -2837,14 +3499,14 @@
                 <pic:pic xmlns:pic="http://schemas.openxmlformats.org/drawingml/2006/picture">
                   <pic:nvPicPr>
                     <pic:cNvPr id="0" name="Picture 9" descr="migration Command">
-                      <a:hlinkClick r:id="rId29"/>
+                      <a:hlinkClick r:id="rId31"/>
                     </pic:cNvPr>
                     <pic:cNvPicPr>
                       <a:picLocks noChangeAspect="1" noChangeArrowheads="1"/>
                     </pic:cNvPicPr>
                   </pic:nvPicPr>
                   <pic:blipFill>
-                    <a:blip r:embed="rId30"/>
+                    <a:blip r:embed="rId32"/>
                     <a:srcRect/>
                     <a:stretch>
                       <a:fillRect/>
@@ -2939,7 +3601,7 @@
             <wp:extent cx="7780020" cy="1127760"/>
             <wp:effectExtent l="19050" t="0" r="0" b="0"/>
             <wp:docPr id="10" name="Picture 10" descr="Running our app">
-              <a:hlinkClick xmlns:a="http://schemas.openxmlformats.org/drawingml/2006/main" r:id="rId31"/>
+              <a:hlinkClick xmlns:a="http://schemas.openxmlformats.org/drawingml/2006/main" r:id="rId33"/>
             </wp:docPr>
             <wp:cNvGraphicFramePr>
               <a:graphicFrameLocks xmlns:a="http://schemas.openxmlformats.org/drawingml/2006/main" noChangeAspect="1"/>
@@ -2949,14 +3611,14 @@
                 <pic:pic xmlns:pic="http://schemas.openxmlformats.org/drawingml/2006/picture">
                   <pic:nvPicPr>
                     <pic:cNvPr id="0" name="Picture 10" descr="Running our app">
-                      <a:hlinkClick r:id="rId31"/>
+                      <a:hlinkClick r:id="rId33"/>
                     </pic:cNvPr>
                     <pic:cNvPicPr>
                       <a:picLocks noChangeAspect="1" noChangeArrowheads="1"/>
                     </pic:cNvPicPr>
                   </pic:nvPicPr>
                   <pic:blipFill>
-                    <a:blip r:embed="rId32"/>
+                    <a:blip r:embed="rId34"/>
                     <a:srcRect/>
                     <a:stretch>
                       <a:fillRect/>
@@ -3014,7 +3676,7 @@
         </w:rPr>
         <w:t> </w:t>
       </w:r>
-      <w:hyperlink r:id="rId33" w:history="1">
+      <w:hyperlink r:id="rId35" w:history="1">
         <w:r>
           <w:rPr>
             <w:rStyle w:val="Hyperlink"/>
@@ -3057,7 +3719,7 @@
             <wp:extent cx="8382000" cy="4686300"/>
             <wp:effectExtent l="19050" t="0" r="0" b="0"/>
             <wp:docPr id="11" name="Picture 11" descr="Localhost">
-              <a:hlinkClick xmlns:a="http://schemas.openxmlformats.org/drawingml/2006/main" r:id="rId34"/>
+              <a:hlinkClick xmlns:a="http://schemas.openxmlformats.org/drawingml/2006/main" r:id="rId36"/>
             </wp:docPr>
             <wp:cNvGraphicFramePr>
               <a:graphicFrameLocks xmlns:a="http://schemas.openxmlformats.org/drawingml/2006/main" noChangeAspect="1"/>
@@ -3067,14 +3729,14 @@
                 <pic:pic xmlns:pic="http://schemas.openxmlformats.org/drawingml/2006/picture">
                   <pic:nvPicPr>
                     <pic:cNvPr id="0" name="Picture 11" descr="Localhost">
-                      <a:hlinkClick r:id="rId34"/>
+                      <a:hlinkClick r:id="rId36"/>
                     </pic:cNvPr>
                     <pic:cNvPicPr>
                       <a:picLocks noChangeAspect="1" noChangeArrowheads="1"/>
                     </pic:cNvPicPr>
                   </pic:nvPicPr>
                   <pic:blipFill>
-                    <a:blip r:embed="rId35"/>
+                    <a:blip r:embed="rId37"/>
                     <a:srcRect/>
                     <a:stretch>
                       <a:fillRect/>
@@ -3135,7 +3797,7 @@
             <wp:extent cx="5897880" cy="6164580"/>
             <wp:effectExtent l="19050" t="0" r="7620" b="0"/>
             <wp:docPr id="12" name="Picture 12" descr="Registration page">
-              <a:hlinkClick xmlns:a="http://schemas.openxmlformats.org/drawingml/2006/main" r:id="rId36"/>
+              <a:hlinkClick xmlns:a="http://schemas.openxmlformats.org/drawingml/2006/main" r:id="rId38"/>
             </wp:docPr>
             <wp:cNvGraphicFramePr>
               <a:graphicFrameLocks xmlns:a="http://schemas.openxmlformats.org/drawingml/2006/main" noChangeAspect="1"/>
@@ -3145,14 +3807,14 @@
                 <pic:pic xmlns:pic="http://schemas.openxmlformats.org/drawingml/2006/picture">
                   <pic:nvPicPr>
                     <pic:cNvPr id="0" name="Picture 12" descr="Registration page">
-                      <a:hlinkClick r:id="rId36"/>
+                      <a:hlinkClick r:id="rId38"/>
                     </pic:cNvPr>
                     <pic:cNvPicPr>
                       <a:picLocks noChangeAspect="1" noChangeArrowheads="1"/>
                     </pic:cNvPicPr>
                   </pic:nvPicPr>
                   <pic:blipFill>
-                    <a:blip r:embed="rId37"/>
+                    <a:blip r:embed="rId39"/>
                     <a:srcRect/>
                     <a:stretch>
                       <a:fillRect/>
@@ -3213,7 +3875,7 @@
             <wp:extent cx="8382000" cy="5189220"/>
             <wp:effectExtent l="19050" t="0" r="0" b="0"/>
             <wp:docPr id="13" name="Picture 13" descr="Dashboard">
-              <a:hlinkClick xmlns:a="http://schemas.openxmlformats.org/drawingml/2006/main" r:id="rId38"/>
+              <a:hlinkClick xmlns:a="http://schemas.openxmlformats.org/drawingml/2006/main" r:id="rId40"/>
             </wp:docPr>
             <wp:cNvGraphicFramePr>
               <a:graphicFrameLocks xmlns:a="http://schemas.openxmlformats.org/drawingml/2006/main" noChangeAspect="1"/>
@@ -3223,14 +3885,14 @@
                 <pic:pic xmlns:pic="http://schemas.openxmlformats.org/drawingml/2006/picture">
                   <pic:nvPicPr>
                     <pic:cNvPr id="0" name="Picture 13" descr="Dashboard">
-                      <a:hlinkClick r:id="rId38"/>
+                      <a:hlinkClick r:id="rId40"/>
                     </pic:cNvPr>
                     <pic:cNvPicPr>
                       <a:picLocks noChangeAspect="1" noChangeArrowheads="1"/>
                     </pic:cNvPicPr>
                   </pic:nvPicPr>
                   <pic:blipFill>
-                    <a:blip r:embed="rId39"/>
+                    <a:blip r:embed="rId41"/>
                     <a:srcRect/>
                     <a:stretch>
                       <a:fillRect/>
@@ -3298,7 +3960,7 @@
         </w:rPr>
         <w:t> </w:t>
       </w:r>
-      <w:hyperlink r:id="rId40" w:history="1">
+      <w:hyperlink r:id="rId42" w:history="1">
         <w:r>
           <w:rPr>
             <w:rStyle w:val="Hyperlink"/>
@@ -3340,7 +4002,7 @@
             <wp:extent cx="3543300" cy="2438400"/>
             <wp:effectExtent l="19050" t="0" r="0" b="0"/>
             <wp:docPr id="14" name="Picture 14" descr="Home">
-              <a:hlinkClick xmlns:a="http://schemas.openxmlformats.org/drawingml/2006/main" r:id="rId41"/>
+              <a:hlinkClick xmlns:a="http://schemas.openxmlformats.org/drawingml/2006/main" r:id="rId43"/>
             </wp:docPr>
             <wp:cNvGraphicFramePr>
               <a:graphicFrameLocks xmlns:a="http://schemas.openxmlformats.org/drawingml/2006/main" noChangeAspect="1"/>
@@ -3350,14 +4012,14 @@
                 <pic:pic xmlns:pic="http://schemas.openxmlformats.org/drawingml/2006/picture">
                   <pic:nvPicPr>
                     <pic:cNvPr id="0" name="Picture 14" descr="Home">
-                      <a:hlinkClick r:id="rId41"/>
+                      <a:hlinkClick r:id="rId43"/>
                     </pic:cNvPr>
                     <pic:cNvPicPr>
                       <a:picLocks noChangeAspect="1" noChangeArrowheads="1"/>
                     </pic:cNvPicPr>
                   </pic:nvPicPr>
                   <pic:blipFill>
-                    <a:blip r:embed="rId42"/>
+                    <a:blip r:embed="rId44"/>
                     <a:srcRect/>
                     <a:stretch>
                       <a:fillRect/>
@@ -3426,7 +4088,7 @@
             <wp:extent cx="5303520" cy="4655820"/>
             <wp:effectExtent l="19050" t="0" r="0" b="0"/>
             <wp:docPr id="15" name="Picture 15" descr="Dashboard">
-              <a:hlinkClick xmlns:a="http://schemas.openxmlformats.org/drawingml/2006/main" r:id="rId43"/>
+              <a:hlinkClick xmlns:a="http://schemas.openxmlformats.org/drawingml/2006/main" r:id="rId45"/>
             </wp:docPr>
             <wp:cNvGraphicFramePr>
               <a:graphicFrameLocks xmlns:a="http://schemas.openxmlformats.org/drawingml/2006/main" noChangeAspect="1"/>
@@ -3436,14 +4098,14 @@
                 <pic:pic xmlns:pic="http://schemas.openxmlformats.org/drawingml/2006/picture">
                   <pic:nvPicPr>
                     <pic:cNvPr id="0" name="Picture 15" descr="Dashboard">
-                      <a:hlinkClick r:id="rId43"/>
+                      <a:hlinkClick r:id="rId45"/>
                     </pic:cNvPr>
                     <pic:cNvPicPr>
                       <a:picLocks noChangeAspect="1" noChangeArrowheads="1"/>
                     </pic:cNvPicPr>
                   </pic:nvPicPr>
                   <pic:blipFill>
-                    <a:blip r:embed="rId44"/>
+                    <a:blip r:embed="rId46"/>
                     <a:srcRect/>
                     <a:stretch>
                       <a:fillRect/>
@@ -3723,7 +4385,7 @@
             <wp:extent cx="7132320" cy="7703820"/>
             <wp:effectExtent l="19050" t="0" r="0" b="0"/>
             <wp:docPr id="16" name="Picture 16" descr="mail settings in .env">
-              <a:hlinkClick xmlns:a="http://schemas.openxmlformats.org/drawingml/2006/main" r:id="rId45"/>
+              <a:hlinkClick xmlns:a="http://schemas.openxmlformats.org/drawingml/2006/main" r:id="rId47"/>
             </wp:docPr>
             <wp:cNvGraphicFramePr>
               <a:graphicFrameLocks xmlns:a="http://schemas.openxmlformats.org/drawingml/2006/main" noChangeAspect="1"/>
@@ -3733,14 +4395,14 @@
                 <pic:pic xmlns:pic="http://schemas.openxmlformats.org/drawingml/2006/picture">
                   <pic:nvPicPr>
                     <pic:cNvPr id="0" name="Picture 16" descr="mail settings in .env">
-                      <a:hlinkClick r:id="rId45"/>
+                      <a:hlinkClick r:id="rId47"/>
                     </pic:cNvPr>
                     <pic:cNvPicPr>
                       <a:picLocks noChangeAspect="1" noChangeArrowheads="1"/>
                     </pic:cNvPicPr>
                   </pic:nvPicPr>
                   <pic:blipFill>
-                    <a:blip r:embed="rId46"/>
+                    <a:blip r:embed="rId48"/>
                     <a:srcRect/>
                     <a:stretch>
                       <a:fillRect/>
@@ -3801,7 +4463,7 @@
             <wp:extent cx="5166360" cy="4053840"/>
             <wp:effectExtent l="19050" t="0" r="0" b="0"/>
             <wp:docPr id="17" name="Picture 17" descr="Reset email">
-              <a:hlinkClick xmlns:a="http://schemas.openxmlformats.org/drawingml/2006/main" r:id="rId47"/>
+              <a:hlinkClick xmlns:a="http://schemas.openxmlformats.org/drawingml/2006/main" r:id="rId49"/>
             </wp:docPr>
             <wp:cNvGraphicFramePr>
               <a:graphicFrameLocks xmlns:a="http://schemas.openxmlformats.org/drawingml/2006/main" noChangeAspect="1"/>
@@ -3811,14 +4473,14 @@
                 <pic:pic xmlns:pic="http://schemas.openxmlformats.org/drawingml/2006/picture">
                   <pic:nvPicPr>
                     <pic:cNvPr id="0" name="Picture 17" descr="Reset email">
-                      <a:hlinkClick r:id="rId47"/>
+                      <a:hlinkClick r:id="rId49"/>
                     </pic:cNvPr>
                     <pic:cNvPicPr>
                       <a:picLocks noChangeAspect="1" noChangeArrowheads="1"/>
                     </pic:cNvPicPr>
                   </pic:nvPicPr>
                   <pic:blipFill>
-                    <a:blip r:embed="rId48"/>
+                    <a:blip r:embed="rId50"/>
                     <a:srcRect/>
                     <a:stretch>
                       <a:fillRect/>
@@ -3879,7 +4541,7 @@
             <wp:extent cx="8382000" cy="5478780"/>
             <wp:effectExtent l="19050" t="0" r="0" b="0"/>
             <wp:docPr id="18" name="Picture 18" descr="Email inbox">
-              <a:hlinkClick xmlns:a="http://schemas.openxmlformats.org/drawingml/2006/main" r:id="rId49"/>
+              <a:hlinkClick xmlns:a="http://schemas.openxmlformats.org/drawingml/2006/main" r:id="rId51"/>
             </wp:docPr>
             <wp:cNvGraphicFramePr>
               <a:graphicFrameLocks xmlns:a="http://schemas.openxmlformats.org/drawingml/2006/main" noChangeAspect="1"/>
@@ -3889,14 +4551,14 @@
                 <pic:pic xmlns:pic="http://schemas.openxmlformats.org/drawingml/2006/picture">
                   <pic:nvPicPr>
                     <pic:cNvPr id="0" name="Picture 18" descr="Email inbox">
-                      <a:hlinkClick r:id="rId49"/>
+                      <a:hlinkClick r:id="rId51"/>
                     </pic:cNvPr>
                     <pic:cNvPicPr>
                       <a:picLocks noChangeAspect="1" noChangeArrowheads="1"/>
                     </pic:cNvPicPr>
                   </pic:nvPicPr>
                   <pic:blipFill>
-                    <a:blip r:embed="rId50"/>
+                    <a:blip r:embed="rId52"/>
                     <a:srcRect/>
                     <a:stretch>
                       <a:fillRect/>
@@ -4012,7 +4674,8 @@
           <w:color w:val="08090A"/>
         </w:rPr>
       </w:pPr>
-      <w:hyperlink r:id="rId51" w:history="1">
+      <w:hyperlink r:id="rId53" w:history="1">
+        <w:bookmarkStart w:id="14" w:name="_Toc66631616"/>
         <w:proofErr w:type="spellStart"/>
         <w:r>
           <w:rPr>
@@ -4031,6 +4694,7 @@
           </w:rPr>
           <w:t xml:space="preserve"> Auth (4 Part Series)</w:t>
         </w:r>
+        <w:bookmarkEnd w:id="14"/>
       </w:hyperlink>
     </w:p>
     <w:p>
@@ -4042,7 +4706,7 @@
           <w:szCs w:val="19"/>
         </w:rPr>
       </w:pPr>
-      <w:hyperlink r:id="rId52" w:tooltip="Published Sep 17 '20" w:history="1">
+      <w:hyperlink r:id="rId54" w:tooltip="Published Sep 17 '20" w:history="1">
         <w:r>
           <w:rPr>
             <w:rStyle w:val="series-switchernum"/>
@@ -4064,7 +4728,7 @@
           <w:t>Laravel 8 Auth (Registration and Login)</w:t>
         </w:r>
       </w:hyperlink>
-      <w:hyperlink r:id="rId53" w:tooltip="Published Nov 14 '20" w:history="1">
+      <w:hyperlink r:id="rId55" w:tooltip="Published Nov 14 '20" w:history="1">
         <w:r>
           <w:rPr>
             <w:rStyle w:val="series-switchernum"/>
@@ -4130,7 +4794,7 @@
           <w:t xml:space="preserve"> Breeze</w:t>
         </w:r>
       </w:hyperlink>
-      <w:hyperlink r:id="rId54" w:tooltip="Published Dec 10 '20" w:history="1">
+      <w:hyperlink r:id="rId56" w:tooltip="Published Dec 10 '20" w:history="1">
         <w:r>
           <w:rPr>
             <w:rStyle w:val="series-switchernum"/>
@@ -4196,7 +4860,7 @@
           <w:t xml:space="preserve"> Breeze Registration and Login)</w:t>
         </w:r>
       </w:hyperlink>
-      <w:hyperlink r:id="rId55" w:tooltip="Published Dec 17 '20" w:history="1">
+      <w:hyperlink r:id="rId57" w:tooltip="Published Dec 17 '20" w:history="1">
         <w:r>
           <w:rPr>
             <w:rStyle w:val="series-switchernum"/>
@@ -4288,7 +4952,7 @@
             <o:lock v:ext="edit" aspectratio="t"/>
           </v:shapetype>
           <v:shape id="_x0000_i1025" type="#_x0000_t75" style="width:468pt;height:25.2pt">
-            <v:imagedata r:id="rId56" o:title=""/>
+            <v:imagedata r:id="rId58" o:title=""/>
           </v:shape>
         </w:pict>
       </w:r>
@@ -4797,6 +5461,54 @@
       <w:szCs w:val="16"/>
     </w:rPr>
   </w:style>
+  <w:style w:type="paragraph" w:styleId="TOCHeading">
+    <w:name w:val="TOC Heading"/>
+    <w:basedOn w:val="Heading1"/>
+    <w:next w:val="Normal"/>
+    <w:uiPriority w:val="39"/>
+    <w:semiHidden/>
+    <w:unhideWhenUsed/>
+    <w:qFormat/>
+    <w:rsid w:val="002A5BD2"/>
+    <w:pPr>
+      <w:keepNext/>
+      <w:keepLines/>
+      <w:spacing w:before="480" w:beforeAutospacing="0" w:after="0" w:afterAutospacing="0" w:line="276" w:lineRule="auto"/>
+      <w:outlineLvl w:val="9"/>
+    </w:pPr>
+    <w:rPr>
+      <w:rFonts w:asciiTheme="majorHAnsi" w:eastAsiaTheme="majorEastAsia" w:hAnsiTheme="majorHAnsi" w:cstheme="majorBidi"/>
+      <w:color w:val="365F91" w:themeColor="accent1" w:themeShade="BF"/>
+      <w:kern w:val="0"/>
+      <w:sz w:val="28"/>
+      <w:szCs w:val="28"/>
+    </w:rPr>
+  </w:style>
+  <w:style w:type="paragraph" w:styleId="TOC1">
+    <w:name w:val="toc 1"/>
+    <w:basedOn w:val="Normal"/>
+    <w:next w:val="Normal"/>
+    <w:autoRedefine/>
+    <w:uiPriority w:val="39"/>
+    <w:unhideWhenUsed/>
+    <w:rsid w:val="002A5BD2"/>
+    <w:pPr>
+      <w:spacing w:after="100"/>
+    </w:pPr>
+  </w:style>
+  <w:style w:type="paragraph" w:styleId="TOC3">
+    <w:name w:val="toc 3"/>
+    <w:basedOn w:val="Normal"/>
+    <w:next w:val="Normal"/>
+    <w:autoRedefine/>
+    <w:uiPriority w:val="39"/>
+    <w:unhideWhenUsed/>
+    <w:rsid w:val="002A5BD2"/>
+    <w:pPr>
+      <w:spacing w:after="100"/>
+      <w:ind w:left="440"/>
+    </w:pPr>
+  </w:style>
 </w:styles>
 </file>
 
@@ -5081,4 +5793,16 @@
   <a:objectDefaults/>
   <a:extraClrSchemeLst/>
 </a:theme>
+</file>
+
+<file path=customXml/item1.xml><?xml version="1.0" encoding="utf-8"?>
+<b:Sources xmlns:b="http://schemas.openxmlformats.org/officeDocument/2006/bibliography" xmlns="http://schemas.openxmlformats.org/officeDocument/2006/bibliography" SelectedStyle="\APA.XSL" StyleName="APA"/>
+</file>
+
+<file path=customXml/itemProps1.xml><?xml version="1.0" encoding="utf-8"?>
+<ds:datastoreItem xmlns:ds="http://schemas.openxmlformats.org/officeDocument/2006/customXml" ds:itemID="{0F5FF95A-A658-4F33-9129-175E9A8F26DD}">
+  <ds:schemaRefs>
+    <ds:schemaRef ds:uri="http://schemas.openxmlformats.org/officeDocument/2006/bibliography"/>
+  </ds:schemaRefs>
+</ds:datastoreItem>
 </file>
</xml_diff>